<commit_message>
Dani pushed once in a while
</commit_message>
<xml_diff>
--- a/documents/notes_DaniGargya_MA_intro_jun24.docx
+++ b/documents/notes_DaniGargya_MA_intro_jun24.docx
@@ -72,21 +72,7 @@
         <w:rPr>
           <w:lang w:val="de-DE"/>
         </w:rPr>
-        <w:t xml:space="preserve">Participatory </w:t>
-      </w:r>
-      <w:proofErr w:type="gramStart"/>
-      <w:r>
-        <w:rPr>
-          <w:lang w:val="de-DE"/>
-        </w:rPr>
-        <w:t>approach  -</w:t>
-      </w:r>
-      <w:proofErr w:type="gramEnd"/>
-      <w:r>
-        <w:rPr>
-          <w:lang w:val="de-DE"/>
-        </w:rPr>
-        <w:t xml:space="preserve"> leave out?</w:t>
+        <w:t>Participatory approach  - leave out?</w:t>
       </w:r>
     </w:p>
     <w:p>
@@ -116,23 +102,39 @@
           <w:bCs/>
           <w:lang w:val="de-DE"/>
         </w:rPr>
-        <w:t>Big framing: actual Behavior??</w:t>
-      </w:r>
-    </w:p>
-    <w:p>
-      <w:pPr>
+        <w:t>Big framing: actual Behavior</w:t>
+      </w:r>
+      <w:r>
         <w:rPr>
           <w:b/>
           <w:bCs/>
           <w:lang w:val="de-DE"/>
         </w:rPr>
-      </w:pPr>
+        <w:t>/ real world change</w:t>
+      </w:r>
       <w:r>
         <w:rPr>
           <w:b/>
           <w:bCs/>
           <w:lang w:val="de-DE"/>
         </w:rPr>
+        <w:t>??</w:t>
+      </w:r>
+    </w:p>
+    <w:p>
+      <w:pPr>
+        <w:rPr>
+          <w:b/>
+          <w:bCs/>
+          <w:lang w:val="de-DE"/>
+        </w:rPr>
+      </w:pPr>
+      <w:r>
+        <w:rPr>
+          <w:b/>
+          <w:bCs/>
+          <w:lang w:val="de-DE"/>
+        </w:rPr>
         <w:t>Big framing: Measurement of self-efficacy beliefs is important!</w:t>
       </w:r>
     </w:p>
@@ -237,25 +239,29 @@
           <w:bCs/>
           <w:lang w:val="de-DE"/>
         </w:rPr>
-        <w:t xml:space="preserve">Better goal/ </w:t>
-      </w:r>
-      <w:proofErr w:type="gramStart"/>
-      <w:r>
+        <w:t>Better goal/ outcome  (moral side) out education intervention(goal desirability)</w:t>
+      </w:r>
+    </w:p>
+    <w:p>
+      <w:pPr>
+        <w:pStyle w:val="ListParagraph"/>
+        <w:numPr>
+          <w:ilvl w:val="2"/>
+          <w:numId w:val="4"/>
+        </w:numPr>
         <w:rPr>
           <w:b/>
           <w:bCs/>
           <w:lang w:val="de-DE"/>
         </w:rPr>
-        <w:t>outcome  (</w:t>
-      </w:r>
-      <w:proofErr w:type="gramEnd"/>
+      </w:pPr>
       <w:r>
         <w:rPr>
           <w:b/>
           <w:bCs/>
           <w:lang w:val="de-DE"/>
         </w:rPr>
-        <w:t>moral side) out education intervention(goal desirability)</w:t>
+        <w:t>Better predictor of behavior?</w:t>
       </w:r>
     </w:p>
     <w:p>
@@ -277,7 +283,15 @@
           <w:bCs/>
           <w:lang w:val="de-DE"/>
         </w:rPr>
-        <w:t>Better predictor of behavior?</w:t>
+        <w:t>Importance of collective as well?</w:t>
+      </w:r>
+      <w:r>
+        <w:rPr>
+          <w:b/>
+          <w:bCs/>
+          <w:lang w:val="de-DE"/>
+        </w:rPr>
+        <w:t xml:space="preserve"> Agencies!</w:t>
       </w:r>
     </w:p>
     <w:p>
@@ -299,15 +313,29 @@
           <w:bCs/>
           <w:lang w:val="de-DE"/>
         </w:rPr>
-        <w:t>Importance of collective as well?</w:t>
-      </w:r>
-      <w:r>
+        <w:t>To counteract negative climate emotions</w:t>
+      </w:r>
+    </w:p>
+    <w:p>
+      <w:pPr>
+        <w:pStyle w:val="ListParagraph"/>
+        <w:numPr>
+          <w:ilvl w:val="2"/>
+          <w:numId w:val="4"/>
+        </w:numPr>
         <w:rPr>
           <w:b/>
           <w:bCs/>
           <w:lang w:val="de-DE"/>
         </w:rPr>
-        <w:t xml:space="preserve"> Agencies!</w:t>
+      </w:pPr>
+      <w:r>
+        <w:rPr>
+          <w:b/>
+          <w:bCs/>
+          <w:lang w:val="de-DE"/>
+        </w:rPr>
+        <w:t>Discussion: actual shift of power</w:t>
       </w:r>
     </w:p>
     <w:p>
@@ -329,7 +357,7 @@
           <w:bCs/>
           <w:lang w:val="de-DE"/>
         </w:rPr>
-        <w:t>To counteract negative climate emotions</w:t>
+        <w:t>Useful in terms of context sensitivity?</w:t>
       </w:r>
     </w:p>
     <w:p>
@@ -351,16 +379,11 @@
           <w:bCs/>
           <w:lang w:val="de-DE"/>
         </w:rPr>
-        <w:t>Discussion: actual shift of power</w:t>
-      </w:r>
-    </w:p>
-    <w:p>
-      <w:pPr>
-        <w:pStyle w:val="ListParagraph"/>
-        <w:numPr>
-          <w:ilvl w:val="2"/>
-          <w:numId w:val="4"/>
-        </w:numPr>
+        <w:t>Method of project corresponds to recommendations methods Riess (importance feedback environment!)</w:t>
+      </w:r>
+    </w:p>
+    <w:p>
+      <w:pPr>
         <w:rPr>
           <w:b/>
           <w:bCs/>
@@ -373,45 +396,6 @@
           <w:bCs/>
           <w:lang w:val="de-DE"/>
         </w:rPr>
-        <w:t>Useful in terms of context sensitivity?</w:t>
-      </w:r>
-    </w:p>
-    <w:p>
-      <w:pPr>
-        <w:pStyle w:val="ListParagraph"/>
-        <w:numPr>
-          <w:ilvl w:val="2"/>
-          <w:numId w:val="4"/>
-        </w:numPr>
-        <w:rPr>
-          <w:b/>
-          <w:bCs/>
-          <w:lang w:val="de-DE"/>
-        </w:rPr>
-      </w:pPr>
-      <w:r>
-        <w:rPr>
-          <w:b/>
-          <w:bCs/>
-          <w:lang w:val="de-DE"/>
-        </w:rPr>
-        <w:t>Method of project corresponds to recommendations methods Riess (importance feedback environment!)</w:t>
-      </w:r>
-    </w:p>
-    <w:p>
-      <w:pPr>
-        <w:rPr>
-          <w:b/>
-          <w:bCs/>
-          <w:lang w:val="de-DE"/>
-        </w:rPr>
-      </w:pPr>
-      <w:r>
-        <w:rPr>
-          <w:b/>
-          <w:bCs/>
-          <w:lang w:val="de-DE"/>
-        </w:rPr>
         <w:tab/>
       </w:r>
     </w:p>
@@ -501,21 +485,7 @@
         <w:rPr>
           <w:lang w:val="de-DE"/>
         </w:rPr>
-        <w:t xml:space="preserve">ESD at the centre of the 2030 </w:t>
-      </w:r>
-      <w:proofErr w:type="gramStart"/>
-      <w:r>
-        <w:rPr>
-          <w:lang w:val="de-DE"/>
-        </w:rPr>
-        <w:t>SD Agenda</w:t>
-      </w:r>
-      <w:proofErr w:type="gramEnd"/>
-      <w:r>
-        <w:rPr>
-          <w:lang w:val="de-DE"/>
-        </w:rPr>
-        <w:t>, key enabler of SD</w:t>
+        <w:t>ESD at the centre of the 2030 SD Agenda, key enabler of SD</w:t>
       </w:r>
     </w:p>
     <w:p>
@@ -908,27 +878,13 @@
         <w:rPr>
           <w:lang w:val="de-DE"/>
         </w:rPr>
-        <w:t xml:space="preserve">on three </w:t>
-      </w:r>
-      <w:proofErr w:type="gramStart"/>
-      <w:r>
-        <w:rPr>
-          <w:lang w:val="de-DE"/>
-        </w:rPr>
-        <w:t>dimensions</w:t>
-      </w:r>
-      <w:r>
-        <w:rPr>
-          <w:lang w:val="de-DE"/>
-        </w:rPr>
-        <w:t xml:space="preserve">  (</w:t>
-      </w:r>
-      <w:proofErr w:type="gramEnd"/>
-      <w:r>
-        <w:rPr>
-          <w:lang w:val="de-DE"/>
-        </w:rPr>
-        <w:t>Rieckmann, Waltner)</w:t>
+        <w:t>on three dimensions</w:t>
+      </w:r>
+      <w:r>
+        <w:rPr>
+          <w:lang w:val="de-DE"/>
+        </w:rPr>
+        <w:t xml:space="preserve">  (Rieckmann, Waltner)</w:t>
       </w:r>
     </w:p>
     <w:p>
@@ -1255,9 +1211,20 @@
           <w:szCs w:val="21"/>
           <w:shd w:val="clear" w:color="auto" w:fill="FFFFFF"/>
         </w:rPr>
-        <w:t xml:space="preserve">Description of each </w:t>
-      </w:r>
-      <w:proofErr w:type="gramStart"/>
+        <w:t>Description of each dimensions? See EWM development</w:t>
+      </w:r>
+    </w:p>
+    <w:p>
+      <w:pPr>
+        <w:pStyle w:val="ListParagraph"/>
+        <w:numPr>
+          <w:ilvl w:val="2"/>
+          <w:numId w:val="1"/>
+        </w:numPr>
+        <w:rPr>
+          <w:lang w:val="de-DE"/>
+        </w:rPr>
+      </w:pPr>
       <w:r>
         <w:rPr>
           <w:rFonts w:ascii="Arial" w:hAnsi="Arial" w:cs="Arial"/>
@@ -1266,9 +1233,20 @@
           <w:szCs w:val="21"/>
           <w:shd w:val="clear" w:color="auto" w:fill="FFFFFF"/>
         </w:rPr>
-        <w:t>dimensions</w:t>
-      </w:r>
-      <w:proofErr w:type="gramEnd"/>
+        <w:t>Differentiation from non-sustainability related competences</w:t>
+      </w:r>
+    </w:p>
+    <w:p>
+      <w:pPr>
+        <w:pStyle w:val="ListParagraph"/>
+        <w:numPr>
+          <w:ilvl w:val="2"/>
+          <w:numId w:val="1"/>
+        </w:numPr>
+        <w:rPr>
+          <w:lang w:val="de-DE"/>
+        </w:rPr>
+      </w:pPr>
       <w:r>
         <w:rPr>
           <w:rFonts w:ascii="Arial" w:hAnsi="Arial" w:cs="Arial"/>
@@ -1277,20 +1255,8 @@
           <w:szCs w:val="21"/>
           <w:shd w:val="clear" w:color="auto" w:fill="FFFFFF"/>
         </w:rPr>
-        <w:t>? See EWM development</w:t>
-      </w:r>
-    </w:p>
-    <w:p>
-      <w:pPr>
-        <w:pStyle w:val="ListParagraph"/>
-        <w:numPr>
-          <w:ilvl w:val="2"/>
-          <w:numId w:val="1"/>
-        </w:numPr>
-        <w:rPr>
-          <w:lang w:val="de-DE"/>
-        </w:rPr>
-      </w:pPr>
+        <w:sym w:font="Wingdings" w:char="F0E0"/>
+      </w:r>
       <w:r>
         <w:rPr>
           <w:rFonts w:ascii="Arial" w:hAnsi="Arial" w:cs="Arial"/>
@@ -1299,20 +1265,8 @@
           <w:szCs w:val="21"/>
           <w:shd w:val="clear" w:color="auto" w:fill="FFFFFF"/>
         </w:rPr>
-        <w:t>Differentiation from non-sustainability related competences</w:t>
-      </w:r>
-    </w:p>
-    <w:p>
-      <w:pPr>
-        <w:pStyle w:val="ListParagraph"/>
-        <w:numPr>
-          <w:ilvl w:val="2"/>
-          <w:numId w:val="1"/>
-        </w:numPr>
-        <w:rPr>
-          <w:lang w:val="de-DE"/>
-        </w:rPr>
-      </w:pPr>
+        <w:t xml:space="preserve"> </w:t>
+      </w:r>
       <w:r>
         <w:rPr>
           <w:rFonts w:ascii="Arial" w:hAnsi="Arial" w:cs="Arial"/>
@@ -1321,26 +1275,6 @@
           <w:szCs w:val="21"/>
           <w:shd w:val="clear" w:color="auto" w:fill="FFFFFF"/>
         </w:rPr>
-        <w:sym w:font="Wingdings" w:char="F0E0"/>
-      </w:r>
-      <w:r>
-        <w:rPr>
-          <w:rFonts w:ascii="Arial" w:hAnsi="Arial" w:cs="Arial"/>
-          <w:color w:val="222222"/>
-          <w:sz w:val="21"/>
-          <w:szCs w:val="21"/>
-          <w:shd w:val="clear" w:color="auto" w:fill="FFFFFF"/>
-        </w:rPr>
-        <w:t xml:space="preserve"> </w:t>
-      </w:r>
-      <w:r>
-        <w:rPr>
-          <w:rFonts w:ascii="Arial" w:hAnsi="Arial" w:cs="Arial"/>
-          <w:color w:val="222222"/>
-          <w:sz w:val="21"/>
-          <w:szCs w:val="21"/>
-          <w:shd w:val="clear" w:color="auto" w:fill="FFFFFF"/>
-        </w:rPr>
         <w:br/>
       </w:r>
     </w:p>
@@ -1450,14 +1384,7 @@
         <w:rPr>
           <w:lang w:val="de-DE"/>
         </w:rPr>
-        <w:t xml:space="preserve">al., 2004; Maloney &amp; Ward, 1973; McBeth </w:t>
-      </w:r>
-      <w:proofErr w:type="gramStart"/>
-      <w:r>
-        <w:rPr>
-          <w:lang w:val="de-DE"/>
-        </w:rPr>
-        <w:t>et</w:t>
+        <w:t>al., 2004; Maloney &amp; Ward, 1973; McBeth et</w:t>
       </w:r>
       <w:r>
         <w:rPr>
@@ -1469,14 +1396,7 @@
         <w:rPr>
           <w:lang w:val="de-DE"/>
         </w:rPr>
-        <w:t xml:space="preserve"> al.</w:t>
-      </w:r>
-      <w:proofErr w:type="gramEnd"/>
-      <w:r>
-        <w:rPr>
-          <w:lang w:val="de-DE"/>
-        </w:rPr>
-        <w:t>, 2011; Roczen et</w:t>
+        <w:t xml:space="preserve"> al., 2011; Roczen et</w:t>
       </w:r>
       <w:r>
         <w:rPr>
@@ -2951,19 +2871,11 @@
           <w:lang w:val="de-DE"/>
         </w:rPr>
       </w:pPr>
-      <w:proofErr w:type="gramStart"/>
-      <w:r>
-        <w:rPr>
-          <w:lang w:val="de-DE"/>
-        </w:rPr>
-        <w:t>Reality:self</w:t>
-      </w:r>
-      <w:proofErr w:type="gramEnd"/>
-      <w:r>
-        <w:rPr>
-          <w:lang w:val="de-DE"/>
-        </w:rPr>
-        <w:t>-reports more frequently used</w:t>
+      <w:r>
+        <w:rPr>
+          <w:lang w:val="de-DE"/>
+        </w:rPr>
+        <w:t>Reality:self-reports more frequently used</w:t>
       </w:r>
     </w:p>
     <w:p>
@@ -2995,19 +2907,11 @@
           <w:lang w:val="de-DE"/>
         </w:rPr>
       </w:pPr>
-      <w:proofErr w:type="gramStart"/>
-      <w:r>
-        <w:rPr>
-          <w:lang w:val="de-DE"/>
-        </w:rPr>
-        <w:t>BUT Gap</w:t>
-      </w:r>
-      <w:proofErr w:type="gramEnd"/>
-      <w:r>
-        <w:rPr>
-          <w:lang w:val="de-DE"/>
-        </w:rPr>
-        <w:t xml:space="preserve"> between self-reported behaviour and objective behaviour </w:t>
+      <w:r>
+        <w:rPr>
+          <w:lang w:val="de-DE"/>
+        </w:rPr>
+        <w:t xml:space="preserve">BUT Gap between self-reported behaviour and objective behaviour </w:t>
       </w:r>
       <w:r>
         <w:rPr>
@@ -3956,16 +3860,8 @@
         <w:rPr>
           <w:lang w:val="de-DE"/>
         </w:rPr>
-        <w:t xml:space="preserve">Chracteristics: long-term, abstract, </w:t>
-      </w:r>
-      <w:proofErr w:type="gramStart"/>
-      <w:r>
-        <w:rPr>
-          <w:lang w:val="de-DE"/>
-        </w:rPr>
-        <w:t>purpose.driven</w:t>
-      </w:r>
-      <w:proofErr w:type="gramEnd"/>
+        <w:t>Chracteristics: long-term, abstract, purpose.driven</w:t>
+      </w:r>
     </w:p>
     <w:p>
       <w:pPr>
@@ -4225,21 +4121,7 @@
         <w:rPr>
           <w:lang w:val="de-DE"/>
         </w:rPr>
-        <w:t>Predictive power for behaviour</w:t>
-      </w:r>
-      <w:proofErr w:type="gramStart"/>
-      <w:r>
-        <w:rPr>
-          <w:lang w:val="de-DE"/>
-        </w:rPr>
-        <w:t>/  behavioural</w:t>
-      </w:r>
-      <w:proofErr w:type="gramEnd"/>
-      <w:r>
-        <w:rPr>
-          <w:lang w:val="de-DE"/>
-        </w:rPr>
-        <w:t xml:space="preserve"> intentions:</w:t>
+        <w:t>Predictive power for behaviour/  behavioural intentions:</w:t>
       </w:r>
     </w:p>
     <w:p>
@@ -5212,25 +5094,7 @@
           <w:color w:val="333333"/>
           <w:shd w:val="clear" w:color="auto" w:fill="FFFFFF"/>
         </w:rPr>
-        <w:t xml:space="preserve">Furthermore, we propose the distinction of three efficacy links (agent-action, agent-aim, agent-action-aim) based on operationalizations and labeling decisions. However, strong empirical evidence for such a distinction and possible moderators of the relation between various efficacy links is still missing. It remains a task for future research to investigate how interdependent these facets of self-efficacy </w:t>
-      </w:r>
-      <w:proofErr w:type="gramStart"/>
-      <w:r>
-        <w:rPr>
-          <w:rFonts w:ascii="Open Sans" w:hAnsi="Open Sans" w:cs="Open Sans"/>
-          <w:color w:val="333333"/>
-          <w:shd w:val="clear" w:color="auto" w:fill="FFFFFF"/>
-        </w:rPr>
-        <w:t>actually are</w:t>
-      </w:r>
-      <w:proofErr w:type="gramEnd"/>
-      <w:r>
-        <w:rPr>
-          <w:rFonts w:ascii="Open Sans" w:hAnsi="Open Sans" w:cs="Open Sans"/>
-          <w:color w:val="333333"/>
-          <w:shd w:val="clear" w:color="auto" w:fill="FFFFFF"/>
-        </w:rPr>
-        <w:t xml:space="preserve"> under which circumstances. Therefore, the triple-A framework should be understood as a theoretical proposition that conceptually fleshes out what is already practiced, highlights previously overlooked research questions, and helps researchers make more strategic decisions in the study of efficacy beliefs.</w:t>
+        <w:t>Furthermore, we propose the distinction of three efficacy links (agent-action, agent-aim, agent-action-aim) based on operationalizations and labeling decisions. However, strong empirical evidence for such a distinction and possible moderators of the relation between various efficacy links is still missing. It remains a task for future research to investigate how interdependent these facets of self-efficacy actually are under which circumstances. Therefore, the triple-A framework should be understood as a theoretical proposition that conceptually fleshes out what is already practiced, highlights previously overlooked research questions, and helps researchers make more strategic decisions in the study of efficacy beliefs.</w:t>
       </w:r>
     </w:p>
     <w:p>
@@ -5680,25 +5544,7 @@
           <w:color w:val="333333"/>
           <w:shd w:val="clear" w:color="auto" w:fill="FFFFFF"/>
         </w:rPr>
-        <w:t xml:space="preserve">Thus, specific efficacy aims should be </w:t>
-      </w:r>
-      <w:proofErr w:type="gramStart"/>
-      <w:r>
-        <w:rPr>
-          <w:rFonts w:ascii="Open Sans" w:hAnsi="Open Sans" w:cs="Open Sans"/>
-          <w:color w:val="333333"/>
-          <w:shd w:val="clear" w:color="auto" w:fill="FFFFFF"/>
-        </w:rPr>
-        <w:t>more or less associated</w:t>
-      </w:r>
-      <w:proofErr w:type="gramEnd"/>
-      <w:r>
-        <w:rPr>
-          <w:rFonts w:ascii="Open Sans" w:hAnsi="Open Sans" w:cs="Open Sans"/>
-          <w:color w:val="333333"/>
-          <w:shd w:val="clear" w:color="auto" w:fill="FFFFFF"/>
-        </w:rPr>
-        <w:t xml:space="preserve"> with long-term collective action tendencies</w:t>
+        <w:t>Thus, specific efficacy aims should be more or less associated with long-term collective action tendencies</w:t>
       </w:r>
     </w:p>
     <w:p>
@@ -5885,82 +5731,46 @@
           <w:shd w:val="clear" w:color="auto" w:fill="FFFFFF"/>
         </w:rPr>
         <w:lastRenderedPageBreak/>
-        <w:t xml:space="preserve">social resources that may prevent a person from following through on their intention. However, aim-focused self-efficacy is less related to these constraints and more involved in the formation of an intention. Thus, a key difference between action- and aim-focused self-efficacy may be that the former </w:t>
-      </w:r>
-      <w:proofErr w:type="gramStart"/>
+        <w:t>social resources that may prevent a person from following through on their intention. However, aim-focused self-efficacy is less related to these constraints and more involved in the formation of an intention. Thus, a key difference between action- and aim-focused self-efficacy may be that the former moderates intention-behavior relations while the latter does not. Connected to this, future research could also explore whether aim-focused self-efficacy is based on less rational thought and more emotional reaction than action-focused self-efficacy, which would explain why analytic interventions have been rather unsuccessful in manipulating it (see </w:t>
+      </w:r>
+      <w:hyperlink r:id="rId92" w:anchor="bibr163-10888683231178056" w:history="1">
+        <w:r>
+          <w:rPr>
+            <w:rStyle w:val="Hyperlink"/>
+            <w:rFonts w:ascii="Open Sans" w:eastAsiaTheme="majorEastAsia" w:hAnsi="Open Sans" w:cs="Open Sans"/>
+            <w:color w:val="006ACC"/>
+            <w:shd w:val="clear" w:color="auto" w:fill="FFFFFF"/>
+          </w:rPr>
+          <w:t>Hornsey et al., 2021</w:t>
+        </w:r>
+      </w:hyperlink>
       <w:r>
         <w:rPr>
           <w:rFonts w:ascii="Open Sans" w:hAnsi="Open Sans" w:cs="Open Sans"/>
           <w:color w:val="333333"/>
           <w:shd w:val="clear" w:color="auto" w:fill="FFFFFF"/>
         </w:rPr>
-        <w:t>moderates</w:t>
-      </w:r>
-      <w:proofErr w:type="gramEnd"/>
+        <w:t>).</w:t>
+      </w:r>
+    </w:p>
+    <w:p>
+      <w:pPr>
+        <w:pStyle w:val="ListParagraph"/>
+        <w:numPr>
+          <w:ilvl w:val="4"/>
+          <w:numId w:val="1"/>
+        </w:numPr>
+        <w:rPr>
+          <w:lang w:val="de-DE"/>
+        </w:rPr>
+      </w:pPr>
       <w:r>
         <w:rPr>
           <w:rFonts w:ascii="Open Sans" w:hAnsi="Open Sans" w:cs="Open Sans"/>
           <w:color w:val="333333"/>
           <w:shd w:val="clear" w:color="auto" w:fill="FFFFFF"/>
         </w:rPr>
-        <w:t xml:space="preserve"> intention-behavior relations while the latter does not. Connected to this, future research could also explore whether aim-focused self-efficacy is based on less rational thought and more emotional reaction than action-focused self-efficacy, which would explain why analytic interventions have been rather unsuccessful in manipulating it (see </w:t>
-      </w:r>
-      <w:hyperlink r:id="rId92" w:anchor="bibr163-10888683231178056" w:history="1">
-        <w:r>
-          <w:rPr>
-            <w:rStyle w:val="Hyperlink"/>
-            <w:rFonts w:ascii="Open Sans" w:eastAsiaTheme="majorEastAsia" w:hAnsi="Open Sans" w:cs="Open Sans"/>
-            <w:color w:val="006ACC"/>
-            <w:shd w:val="clear" w:color="auto" w:fill="FFFFFF"/>
-          </w:rPr>
-          <w:t>Hornsey et al., 2021</w:t>
-        </w:r>
-      </w:hyperlink>
-      <w:r>
-        <w:rPr>
-          <w:rFonts w:ascii="Open Sans" w:hAnsi="Open Sans" w:cs="Open Sans"/>
-          <w:color w:val="333333"/>
-          <w:shd w:val="clear" w:color="auto" w:fill="FFFFFF"/>
-        </w:rPr>
-        <w:t>).</w:t>
-      </w:r>
-    </w:p>
-    <w:p>
-      <w:pPr>
-        <w:pStyle w:val="ListParagraph"/>
-        <w:numPr>
-          <w:ilvl w:val="4"/>
-          <w:numId w:val="1"/>
-        </w:numPr>
-        <w:rPr>
-          <w:lang w:val="de-DE"/>
-        </w:rPr>
-      </w:pPr>
-      <w:r>
-        <w:rPr>
-          <w:rFonts w:ascii="Open Sans" w:hAnsi="Open Sans" w:cs="Open Sans"/>
-          <w:color w:val="333333"/>
-          <w:shd w:val="clear" w:color="auto" w:fill="FFFFFF"/>
-        </w:rPr>
-        <w:t xml:space="preserve">Finally, we believe that distinguishing efficacy is also relevant from a more practical perspective. Distinguishing links between agents, actions, and aims enables better predictions about which characteristics of self-efficacy make it </w:t>
-      </w:r>
-      <w:proofErr w:type="gramStart"/>
-      <w:r>
-        <w:rPr>
-          <w:rFonts w:ascii="Open Sans" w:hAnsi="Open Sans" w:cs="Open Sans"/>
-          <w:color w:val="333333"/>
-          <w:shd w:val="clear" w:color="auto" w:fill="FFFFFF"/>
-        </w:rPr>
-        <w:t>more or less predictive</w:t>
-      </w:r>
-      <w:proofErr w:type="gramEnd"/>
-      <w:r>
-        <w:rPr>
-          <w:rFonts w:ascii="Open Sans" w:hAnsi="Open Sans" w:cs="Open Sans"/>
-          <w:color w:val="333333"/>
-          <w:shd w:val="clear" w:color="auto" w:fill="FFFFFF"/>
-        </w:rPr>
-        <w:t xml:space="preserve"> of relevant social and environmental outcome variables. Such detailed knowledge is needed, for example, in campaign design, political decisions, and team building in groups working against social and ecological injustice. Then again, in our own practical work with environmental and social rights activists (e.g., in workshops, lectures, counseling), we noticed that it is not intuitive for practitioners to make the above-mentioned distinctions. Responding to this, researchers could use the triple-A framework to practically integrate self-efficacy links into one overarching framework that simultaneously allows for a more nuanced research overview when it comes to practical counseling and advice.</w:t>
+        <w:t>Finally, we believe that distinguishing efficacy is also relevant from a more practical perspective. Distinguishing links between agents, actions, and aims enables better predictions about which characteristics of self-efficacy make it more or less predictive of relevant social and environmental outcome variables. Such detailed knowledge is needed, for example, in campaign design, political decisions, and team building in groups working against social and ecological injustice. Then again, in our own practical work with environmental and social rights activists (e.g., in workshops, lectures, counseling), we noticed that it is not intuitive for practitioners to make the above-mentioned distinctions. Responding to this, researchers could use the triple-A framework to practically integrate self-efficacy links into one overarching framework that simultaneously allows for a more nuanced research overview when it comes to practical counseling and advice.</w:t>
       </w:r>
     </w:p>
     <w:p>
@@ -6220,19 +6030,11 @@
           <w:lang w:val="de-DE"/>
         </w:rPr>
       </w:pPr>
-      <w:proofErr w:type="gramStart"/>
-      <w:r>
-        <w:rPr>
-          <w:lang w:val="de-DE"/>
-        </w:rPr>
-        <w:t>behaviour  or</w:t>
-      </w:r>
-      <w:proofErr w:type="gramEnd"/>
-      <w:r>
-        <w:rPr>
-          <w:lang w:val="de-DE"/>
-        </w:rPr>
-        <w:t xml:space="preserve"> </w:t>
+      <w:r>
+        <w:rPr>
+          <w:lang w:val="de-DE"/>
+        </w:rPr>
+        <w:t xml:space="preserve">behaviour  or </w:t>
       </w:r>
     </w:p>
     <w:p>
@@ -6264,19 +6066,11 @@
           <w:lang w:val="de-DE"/>
         </w:rPr>
       </w:pPr>
-      <w:proofErr w:type="gramStart"/>
-      <w:r>
-        <w:rPr>
-          <w:lang w:val="de-DE"/>
-        </w:rPr>
-        <w:t>wirklich etwas</w:t>
-      </w:r>
-      <w:proofErr w:type="gramEnd"/>
-      <w:r>
-        <w:rPr>
-          <w:lang w:val="de-DE"/>
-        </w:rPr>
-        <w:t xml:space="preserve"> bewirken k</w:t>
+      <w:r>
+        <w:rPr>
+          <w:lang w:val="de-DE"/>
+        </w:rPr>
+        <w:t>wirklich etwas bewirken k</w:t>
       </w:r>
       <w:r>
         <w:rPr>
@@ -6482,7 +6276,6 @@
           <w:lang w:val="de-DE"/>
         </w:rPr>
       </w:pPr>
-      <w:proofErr w:type="gramStart"/>
       <w:r>
         <w:rPr>
           <w:rFonts w:ascii="Arial" w:hAnsi="Arial" w:cs="Arial"/>
@@ -6491,18 +6284,7 @@
           <w:szCs w:val="21"/>
           <w:shd w:val="clear" w:color="auto" w:fill="FFFFFF"/>
         </w:rPr>
-        <w:t>In order to</w:t>
-      </w:r>
-      <w:proofErr w:type="gramEnd"/>
-      <w:r>
-        <w:rPr>
-          <w:rFonts w:ascii="Arial" w:hAnsi="Arial" w:cs="Arial"/>
-          <w:color w:val="222222"/>
-          <w:sz w:val="21"/>
-          <w:szCs w:val="21"/>
-          <w:shd w:val="clear" w:color="auto" w:fill="FFFFFF"/>
-        </w:rPr>
-        <w:t xml:space="preserve"> answer these questions, we resorted, as described above, to existing measuring instruments for the assessment of sustainably significant knowledge, attitudes, behavioral readiness, and subcompetencies to solve partial problems of sustainable development. Finally, items on such facets of sustainability competencies for which we could not find any operationalization in the literature were newly formulated. In the following section, the procedure of the construction of the test and novel data of the results from the first assessment period will be reported. In so doing, we will also investigate whether the test adequately meets important quality criteria of a quantitative measuring instrument. In the discussion of the results, we want to explore the opportunities and limits for the further development of ESD, arising from the use of appropriate assessment instruments.</w:t>
+        <w:t>In order to answer these questions, we resorted, as described above, to existing measuring instruments for the assessment of sustainably significant knowledge, attitudes, behavioral readiness, and subcompetencies to solve partial problems of sustainable development. Finally, items on such facets of sustainability competencies for which we could not find any operationalization in the literature were newly formulated. In the following section, the procedure of the construction of the test and novel data of the results from the first assessment period will be reported. In so doing, we will also investigate whether the test adequately meets important quality criteria of a quantitative measuring instrument. In the discussion of the results, we want to explore the opportunities and limits for the further development of ESD, arising from the use of appropriate assessment instruments.</w:t>
       </w:r>
       <w:r>
         <w:rPr>
@@ -7014,29 +6796,7 @@
           <w:szCs w:val="21"/>
           <w:shd w:val="clear" w:color="auto" w:fill="FFFFFF"/>
         </w:rPr>
-        <w:t xml:space="preserve">Over and above that, other important stakeholders of ESD in schools, such as the teachers, the principals, or variables such as, for example, institutional aspects in the sense of the whole institution approach, should be </w:t>
-      </w:r>
-      <w:proofErr w:type="gramStart"/>
-      <w:r>
-        <w:rPr>
-          <w:rFonts w:ascii="Arial" w:hAnsi="Arial" w:cs="Arial"/>
-          <w:color w:val="222222"/>
-          <w:sz w:val="21"/>
-          <w:szCs w:val="21"/>
-          <w:shd w:val="clear" w:color="auto" w:fill="FFFFFF"/>
-        </w:rPr>
-        <w:t>taken into account</w:t>
-      </w:r>
-      <w:proofErr w:type="gramEnd"/>
-      <w:r>
-        <w:rPr>
-          <w:rFonts w:ascii="Arial" w:hAnsi="Arial" w:cs="Arial"/>
-          <w:color w:val="222222"/>
-          <w:sz w:val="21"/>
-          <w:szCs w:val="21"/>
-          <w:shd w:val="clear" w:color="auto" w:fill="FFFFFF"/>
-        </w:rPr>
-        <w:t xml:space="preserve"> as well. The question of if and how a policy has been successfully implemented on the international, nationwide, or local level is an essential domain of (political) science. Neglecting the critical success questions involved in implementing a policy means that the lacks and weaknesses of the implementation process go unnoticed. This is equally true in the field of ESD. On a policy level, the development of further indicators (see for example [</w:t>
+        <w:t>Over and above that, other important stakeholders of ESD in schools, such as the teachers, the principals, or variables such as, for example, institutional aspects in the sense of the whole institution approach, should be taken into account as well. The question of if and how a policy has been successfully implemented on the international, nationwide, or local level is an essential domain of (political) science. Neglecting the critical success questions involved in implementing a policy means that the lacks and weaknesses of the implementation process go unnoticed. This is equally true in the field of ESD. On a policy level, the development of further indicators (see for example [</w:t>
       </w:r>
       <w:hyperlink r:id="rId104" w:anchor="B114-sustainability-11-01717" w:history="1">
         <w:r>
@@ -7247,15 +7007,7 @@
         <w:t>ö</w:t>
       </w:r>
       <w:r>
-        <w:t>sen und Verhaltensintentionen zeugen von einer statistisch bedeutsamen Zunahme in der kognitiven Dimension der Nachhaltigkeitskompetenz im Verlauf des Schuljahres der Klassen 5 und 6 (</w:t>
-      </w:r>
-      <w:proofErr w:type="gramStart"/>
-      <w:r>
-        <w:t>F(</w:t>
-      </w:r>
-      <w:proofErr w:type="gramEnd"/>
-      <w:r>
-        <w:t>1, 648) =21.75, p &lt; .001).</w:t>
+        <w:t>sen und Verhaltensintentionen zeugen von einer statistisch bedeutsamen Zunahme in der kognitiven Dimension der Nachhaltigkeitskompetenz im Verlauf des Schuljahres der Klassen 5 und 6 (F(1, 648) =21.75, p &lt; .001).</w:t>
       </w:r>
     </w:p>
     <w:p>
@@ -7690,13 +7442,8 @@
       </w:r>
     </w:p>
     <w:p>
-      <w:proofErr w:type="gramStart"/>
-      <w:r>
-        <w:t>Also</w:t>
-      </w:r>
-      <w:proofErr w:type="gramEnd"/>
-      <w:r>
-        <w:t xml:space="preserve"> from ChatGPT</w:t>
+      <w:r>
+        <w:t>Also from ChatGPT</w:t>
       </w:r>
     </w:p>
     <w:p>

</xml_diff>